<commit_message>
task 1 & 2 are done, ReadMe is updated
</commit_message>
<xml_diff>
--- a/ReadMe.docx
+++ b/ReadMe.docx
@@ -2,6 +2,260 @@
 <file path=word/document.xml><?xml version="1.0" encoding="utf-8"?>
 <w:document xmlns:wpc="http://schemas.microsoft.com/office/word/2010/wordprocessingCanvas" xmlns:cx="http://schemas.microsoft.com/office/drawing/2014/chartex" xmlns:cx1="http://schemas.microsoft.com/office/drawing/2015/9/8/chartex" xmlns:cx2="http://schemas.microsoft.com/office/drawing/2015/10/21/chartex" xmlns:cx3="http://schemas.microsoft.com/office/drawing/2016/5/9/chartex" xmlns:cx4="http://schemas.microsoft.com/office/drawing/2016/5/10/chartex" xmlns:cx5="http://schemas.microsoft.com/office/drawing/2016/5/11/chartex" xmlns:cx6="http://schemas.microsoft.com/office/drawing/2016/5/12/chartex" xmlns:cx7="http://schemas.microsoft.com/office/drawing/2016/5/13/chartex" xmlns:cx8="http://schemas.microsoft.com/office/drawing/2016/5/14/chartex" xmlns:mc="http://schemas.openxmlformats.org/markup-compatibility/2006" xmlns:aink="http://schemas.microsoft.com/office/drawing/2016/ink" xmlns:am3d="http://schemas.microsoft.com/office/drawing/2017/model3d" xmlns:o="urn:schemas-microsoft-com:office:office" xmlns:r="http://schemas.openxmlformats.org/officeDocument/2006/relationships" xmlns:m="http://schemas.openxmlformats.org/officeDocument/2006/math" xmlns:v="urn:schemas-microsoft-com:vml" xmlns:wp14="http://schemas.microsoft.com/office/word/2010/wordprocessingDrawing" xmlns:wp="http://schemas.openxmlformats.org/drawingml/2006/wordprocessingDrawing" xmlns:w10="urn:schemas-microsoft-com:office:word" xmlns:w="http://schemas.openxmlformats.org/wordprocessingml/2006/main" xmlns:w14="http://schemas.microsoft.com/office/word/2010/wordml" xmlns:w15="http://schemas.microsoft.com/office/word/2012/wordml" xmlns:w16cid="http://schemas.microsoft.com/office/word/2016/wordml/cid" xmlns:w16se="http://schemas.microsoft.com/office/word/2015/wordml/symex" xmlns:wpg="http://schemas.microsoft.com/office/word/2010/wordprocessingGroup" xmlns:wpi="http://schemas.microsoft.com/office/word/2010/wordprocessingInk" xmlns:wne="http://schemas.microsoft.com/office/word/2006/wordml" xmlns:wps="http://schemas.microsoft.com/office/word/2010/wordprocessingShape" mc:Ignorable="w14 w15 w16se w16cid wp14">
   <w:body>
+    <w:sdt>
+      <w:sdtPr>
+        <w:id w:val="786782180"/>
+        <w:docPartObj>
+          <w:docPartGallery w:val="Table of Contents"/>
+          <w:docPartUnique/>
+        </w:docPartObj>
+      </w:sdtPr>
+      <w:sdtEndPr>
+        <w:rPr>
+          <w:rFonts w:asciiTheme="minorHAnsi" w:eastAsiaTheme="minorEastAsia" w:hAnsiTheme="minorHAnsi" w:cstheme="minorBidi"/>
+          <w:b/>
+          <w:bCs/>
+          <w:noProof/>
+          <w:color w:val="auto"/>
+          <w:sz w:val="22"/>
+          <w:szCs w:val="22"/>
+          <w:lang w:val="en-CA" w:eastAsia="zh-CN"/>
+        </w:rPr>
+      </w:sdtEndPr>
+      <w:sdtContent>
+        <w:p>
+          <w:pPr>
+            <w:pStyle w:val="TOCHeading"/>
+          </w:pPr>
+          <w:r>
+            <w:t>Table of Contents</w:t>
+          </w:r>
+        </w:p>
+        <w:p>
+          <w:pPr>
+            <w:pStyle w:val="TOC1"/>
+            <w:tabs>
+              <w:tab w:val="right" w:leader="dot" w:pos="11096"/>
+            </w:tabs>
+            <w:rPr>
+              <w:noProof/>
+            </w:rPr>
+          </w:pPr>
+          <w:r>
+            <w:fldChar w:fldCharType="begin"/>
+          </w:r>
+          <w:r>
+            <w:instrText xml:space="preserve"> TOC \o "1-3" \h \z \u </w:instrText>
+          </w:r>
+          <w:r>
+            <w:fldChar w:fldCharType="separate"/>
+          </w:r>
+          <w:hyperlink w:anchor="_Toc36806736" w:history="1">
+            <w:r>
+              <w:rPr>
+                <w:rStyle w:val="Hyperlink"/>
+                <w:noProof/>
+              </w:rPr>
+              <w:t>Initialize the project</w:t>
+            </w:r>
+            <w:r>
+              <w:rPr>
+                <w:noProof/>
+                <w:webHidden/>
+              </w:rPr>
+              <w:tab/>
+            </w:r>
+            <w:r>
+              <w:rPr>
+                <w:noProof/>
+                <w:webHidden/>
+              </w:rPr>
+              <w:fldChar w:fldCharType="begin"/>
+            </w:r>
+            <w:r>
+              <w:rPr>
+                <w:noProof/>
+                <w:webHidden/>
+              </w:rPr>
+              <w:instrText xml:space="preserve"> PAGEREF _Toc36806736 \h </w:instrText>
+            </w:r>
+            <w:r>
+              <w:rPr>
+                <w:noProof/>
+                <w:webHidden/>
+              </w:rPr>
+            </w:r>
+            <w:r>
+              <w:rPr>
+                <w:noProof/>
+                <w:webHidden/>
+              </w:rPr>
+              <w:fldChar w:fldCharType="separate"/>
+            </w:r>
+            <w:r>
+              <w:rPr>
+                <w:noProof/>
+                <w:webHidden/>
+              </w:rPr>
+              <w:t>1</w:t>
+            </w:r>
+            <w:r>
+              <w:rPr>
+                <w:noProof/>
+                <w:webHidden/>
+              </w:rPr>
+              <w:fldChar w:fldCharType="end"/>
+            </w:r>
+          </w:hyperlink>
+        </w:p>
+        <w:p>
+          <w:pPr>
+            <w:pStyle w:val="TOC1"/>
+            <w:tabs>
+              <w:tab w:val="right" w:leader="dot" w:pos="11096"/>
+            </w:tabs>
+            <w:rPr>
+              <w:noProof/>
+            </w:rPr>
+          </w:pPr>
+          <w:hyperlink w:anchor="_Toc36806737" w:history="1">
+            <w:r>
+              <w:rPr>
+                <w:rStyle w:val="Hyperlink"/>
+                <w:noProof/>
+              </w:rPr>
+              <w:t>Testing Task 1</w:t>
+            </w:r>
+            <w:r>
+              <w:rPr>
+                <w:noProof/>
+                <w:webHidden/>
+              </w:rPr>
+              <w:tab/>
+            </w:r>
+            <w:r>
+              <w:rPr>
+                <w:noProof/>
+                <w:webHidden/>
+              </w:rPr>
+              <w:fldChar w:fldCharType="begin"/>
+            </w:r>
+            <w:r>
+              <w:rPr>
+                <w:noProof/>
+                <w:webHidden/>
+              </w:rPr>
+              <w:instrText xml:space="preserve"> PAGEREF _Toc36806737 \h </w:instrText>
+            </w:r>
+            <w:r>
+              <w:rPr>
+                <w:noProof/>
+                <w:webHidden/>
+              </w:rPr>
+            </w:r>
+            <w:r>
+              <w:rPr>
+                <w:noProof/>
+                <w:webHidden/>
+              </w:rPr>
+              <w:fldChar w:fldCharType="separate"/>
+            </w:r>
+            <w:r>
+              <w:rPr>
+                <w:noProof/>
+                <w:webHidden/>
+              </w:rPr>
+              <w:t>4</w:t>
+            </w:r>
+            <w:r>
+              <w:rPr>
+                <w:noProof/>
+                <w:webHidden/>
+              </w:rPr>
+              <w:fldChar w:fldCharType="end"/>
+            </w:r>
+          </w:hyperlink>
+        </w:p>
+        <w:p>
+          <w:pPr>
+            <w:pStyle w:val="TOC1"/>
+            <w:tabs>
+              <w:tab w:val="right" w:leader="dot" w:pos="11096"/>
+            </w:tabs>
+            <w:rPr>
+              <w:noProof/>
+            </w:rPr>
+          </w:pPr>
+          <w:hyperlink w:anchor="_Toc36806738" w:history="1">
+            <w:r>
+              <w:rPr>
+                <w:rStyle w:val="Hyperlink"/>
+                <w:noProof/>
+              </w:rPr>
+              <w:t>Testing task 2</w:t>
+            </w:r>
+            <w:r>
+              <w:rPr>
+                <w:noProof/>
+                <w:webHidden/>
+              </w:rPr>
+              <w:tab/>
+            </w:r>
+            <w:r>
+              <w:rPr>
+                <w:noProof/>
+                <w:webHidden/>
+              </w:rPr>
+              <w:fldChar w:fldCharType="begin"/>
+            </w:r>
+            <w:r>
+              <w:rPr>
+                <w:noProof/>
+                <w:webHidden/>
+              </w:rPr>
+              <w:instrText xml:space="preserve"> PAGEREF _Toc36806738 \h </w:instrText>
+            </w:r>
+            <w:r>
+              <w:rPr>
+                <w:noProof/>
+                <w:webHidden/>
+              </w:rPr>
+            </w:r>
+            <w:r>
+              <w:rPr>
+                <w:noProof/>
+                <w:webHidden/>
+              </w:rPr>
+              <w:fldChar w:fldCharType="separate"/>
+            </w:r>
+            <w:r>
+              <w:rPr>
+                <w:noProof/>
+                <w:webHidden/>
+              </w:rPr>
+              <w:t>5</w:t>
+            </w:r>
+            <w:r>
+              <w:rPr>
+                <w:noProof/>
+                <w:webHidden/>
+              </w:rPr>
+              <w:fldChar w:fldCharType="end"/>
+            </w:r>
+          </w:hyperlink>
+        </w:p>
+        <w:p>
+          <w:r>
+            <w:rPr>
+              <w:b/>
+              <w:bCs/>
+              <w:noProof/>
+            </w:rPr>
+            <w:fldChar w:fldCharType="end"/>
+          </w:r>
+        </w:p>
+      </w:sdtContent>
+    </w:sdt>
     <w:p>
       <w:pPr>
         <w:rPr>
@@ -9,13 +263,16 @@
           <w:bCs/>
         </w:rPr>
       </w:pPr>
-      <w:r>
-        <w:rPr>
-          <w:b/>
-          <w:bCs/>
-        </w:rPr>
+    </w:p>
+    <w:p>
+      <w:pPr>
+        <w:pStyle w:val="Heading1"/>
+      </w:pPr>
+      <w:bookmarkStart w:id="0" w:name="_Toc36806736"/>
+      <w:r>
         <w:t>Initialize the project</w:t>
       </w:r>
+      <w:bookmarkEnd w:id="0"/>
     </w:p>
     <w:p>
       <w:r>
@@ -79,10 +336,20 @@
           </wp:inline>
         </w:drawing>
       </w:r>
-    </w:p>
-    <w:p>
-      <w:r>
-        <w:t>4. Open “mysql-init.sql”</w:t>
+      <w:bookmarkStart w:id="1" w:name="_GoBack"/>
+      <w:bookmarkEnd w:id="1"/>
+    </w:p>
+    <w:p>
+      <w:r>
+        <w:t>4. Open “</w:t>
+      </w:r>
+      <w:proofErr w:type="spellStart"/>
+      <w:r>
+        <w:t>mysql-init.sql</w:t>
+      </w:r>
+      <w:proofErr w:type="spellEnd"/>
+      <w:r>
+        <w:t>”</w:t>
       </w:r>
       <w:r>
         <w:t>, copy all the SQL scripts, and paste to the SQL Editor in next step.</w:t>
@@ -132,7 +399,15 @@
     </w:p>
     <w:p>
       <w:r>
-        <w:t xml:space="preserve">5. Go to “DBeaver” view, right click on “H2-Assignment 4”, choose “SQL Editor”. Then run the scripts </w:t>
+        <w:t>5. Go to “</w:t>
+      </w:r>
+      <w:proofErr w:type="spellStart"/>
+      <w:r>
+        <w:t>DBeaver</w:t>
+      </w:r>
+      <w:proofErr w:type="spellEnd"/>
+      <w:r>
+        <w:t xml:space="preserve">” view, right click on “H2-Assignment 4”, choose “SQL Editor”. Then run the scripts </w:t>
       </w:r>
       <w:r>
         <w:t>of</w:t>
@@ -140,9 +415,11 @@
       <w:r>
         <w:t xml:space="preserve"> “</w:t>
       </w:r>
+      <w:proofErr w:type="spellStart"/>
       <w:r>
         <w:t>mysql-init.sql</w:t>
       </w:r>
+      <w:proofErr w:type="spellEnd"/>
       <w:r>
         <w:t xml:space="preserve">”. </w:t>
       </w:r>
@@ -152,6 +429,7 @@
         <w:rPr>
           <w:noProof/>
         </w:rPr>
+        <w:lastRenderedPageBreak/>
         <w:drawing>
           <wp:inline distT="0" distB="0" distL="0" distR="0" wp14:anchorId="624A3EE6" wp14:editId="1168A255">
             <wp:extent cx="7688580" cy="2776778"/>
@@ -191,7 +469,6 @@
     </w:p>
     <w:p>
       <w:r>
-        <w:lastRenderedPageBreak/>
         <w:t xml:space="preserve">6. </w:t>
       </w:r>
       <w:r>
@@ -248,19 +525,13 @@
     </w:p>
     <w:p>
       <w:r>
-        <w:t xml:space="preserve">7. run </w:t>
-      </w:r>
-      <w:r>
-        <w:t>“</w:t>
+        <w:t>7. run “</w:t>
       </w:r>
       <w:r>
         <w:t>PBKDF2HashGenerator.java</w:t>
       </w:r>
       <w:r>
-        <w:t>” as</w:t>
-      </w:r>
-      <w:r>
-        <w:t xml:space="preserve"> “Run Configuration”.</w:t>
+        <w:t>” as “Run Configuration”.</w:t>
       </w:r>
     </w:p>
     <w:p>
@@ -268,6 +539,7 @@
         <w:rPr>
           <w:noProof/>
         </w:rPr>
+        <w:lastRenderedPageBreak/>
         <w:drawing>
           <wp:inline distT="0" distB="0" distL="0" distR="0" wp14:anchorId="74799D47" wp14:editId="1AE87A85">
             <wp:extent cx="6299924" cy="3817620"/>
@@ -315,7 +587,6 @@
         <w:rPr>
           <w:noProof/>
         </w:rPr>
-        <w:lastRenderedPageBreak/>
         <w:drawing>
           <wp:inline distT="0" distB="0" distL="0" distR="0" wp14:anchorId="1A73F9DA" wp14:editId="400E210C">
             <wp:extent cx="4282440" cy="3448008"/>
@@ -382,19 +653,13 @@
         <w:t xml:space="preserve"> password for “user1” (the password is “password”). Then do the same process, and type in “admin” for </w:t>
       </w:r>
       <w:r>
-        <w:t xml:space="preserve">the argument, and copy &amp; paste the </w:t>
-      </w:r>
-      <w:r>
-        <w:t>e</w:t>
+        <w:t>the argument, and copy &amp; paste the e</w:t>
       </w:r>
       <w:r>
         <w:t>ncrypted</w:t>
       </w:r>
       <w:r>
-        <w:t xml:space="preserve"> password</w:t>
-      </w:r>
-      <w:r>
-        <w:t xml:space="preserve"> for “admin” (the password is “admin”). We will use them in next step.</w:t>
+        <w:t xml:space="preserve"> password for “admin” (the password is “admin”). We will use them in next step.</w:t>
       </w:r>
     </w:p>
     <w:p>
@@ -441,22 +706,33 @@
     </w:p>
     <w:p>
       <w:r>
+        <w:lastRenderedPageBreak/>
         <w:t xml:space="preserve">10. </w:t>
       </w:r>
       <w:r>
-        <w:t xml:space="preserve">Go to “DBeaver” view, right click on “Security_User” -&gt; “Edit Data”. Then double click the password, and copy &amp; paste above </w:t>
-      </w:r>
-      <w:r>
-        <w:t>e</w:t>
+        <w:t>Go to “</w:t>
+      </w:r>
+      <w:proofErr w:type="spellStart"/>
+      <w:r>
+        <w:t>DBeaver</w:t>
+      </w:r>
+      <w:proofErr w:type="spellEnd"/>
+      <w:r>
+        <w:t>” view, right click on “</w:t>
+      </w:r>
+      <w:proofErr w:type="spellStart"/>
+      <w:r>
+        <w:t>Security_User</w:t>
+      </w:r>
+      <w:proofErr w:type="spellEnd"/>
+      <w:r>
+        <w:t>” -&gt; “Edit Data”. Then double click the password, and copy &amp; paste above e</w:t>
       </w:r>
       <w:r>
         <w:t>ncrypted</w:t>
       </w:r>
       <w:r>
-        <w:t xml:space="preserve"> password</w:t>
-      </w:r>
-      <w:r>
-        <w:t xml:space="preserve"> to the correct users, then click “save”.</w:t>
+        <w:t xml:space="preserve"> password to the correct users, then click “save”.</w:t>
       </w:r>
     </w:p>
     <w:p>
@@ -501,9 +777,32 @@
         </w:drawing>
       </w:r>
     </w:p>
-    <w:p>
-      <w:r>
-        <w:t xml:space="preserve">11. Go back to </w:t>
+    <w:p/>
+    <w:p>
+      <w:pPr>
+        <w:pStyle w:val="Heading1"/>
+      </w:pPr>
+      <w:bookmarkStart w:id="2" w:name="_Toc36806737"/>
+      <w:r>
+        <w:rPr>
+          <w:rFonts w:hint="eastAsia"/>
+        </w:rPr>
+        <w:t>Te</w:t>
+      </w:r>
+      <w:r>
+        <w:t>st</w:t>
+      </w:r>
+      <w:r>
+        <w:t>ing</w:t>
+      </w:r>
+      <w:r>
+        <w:t xml:space="preserve"> Task 1</w:t>
+      </w:r>
+      <w:bookmarkEnd w:id="2"/>
+    </w:p>
+    <w:p>
+      <w:r>
+        <w:t xml:space="preserve">Go back to </w:t>
       </w:r>
       <w:r>
         <w:t>“Java EE” view, run “swagger-ui.html” on server. You should be able to see below page.</w:t>
@@ -517,11 +816,10 @@
         <w:rPr>
           <w:noProof/>
         </w:rPr>
-        <w:lastRenderedPageBreak/>
         <w:drawing>
-          <wp:inline distT="0" distB="0" distL="0" distR="0" wp14:anchorId="2A75F46A" wp14:editId="52330671">
-            <wp:extent cx="7052310" cy="5403215"/>
-            <wp:effectExtent l="0" t="0" r="0" b="6985"/>
+          <wp:inline distT="0" distB="0" distL="0" distR="0" wp14:anchorId="2A75F46A" wp14:editId="6E8CC79B">
+            <wp:extent cx="6309360" cy="4833995"/>
+            <wp:effectExtent l="0" t="0" r="0" b="5080"/>
             <wp:docPr id="13" name="Picture 13"/>
             <wp:cNvGraphicFramePr>
               <a:graphicFrameLocks xmlns:a="http://schemas.openxmlformats.org/drawingml/2006/main" noChangeAspect="1"/>
@@ -542,7 +840,7 @@
                   <pic:spPr>
                     <a:xfrm>
                       <a:off x="0" y="0"/>
-                      <a:ext cx="7052310" cy="5403215"/>
+                      <a:ext cx="6317539" cy="4840261"/>
                     </a:xfrm>
                     <a:prstGeom prst="rect">
                       <a:avLst/>
@@ -608,7 +906,6 @@
         <w:rPr>
           <w:noProof/>
         </w:rPr>
-        <w:lastRenderedPageBreak/>
         <w:drawing>
           <wp:inline distT="0" distB="0" distL="0" distR="0" wp14:anchorId="664914BA" wp14:editId="730BCF0E">
             <wp:extent cx="7052310" cy="1485265"/>
@@ -653,10 +950,30 @@
       <w:r>
         <w:t>set up</w:t>
       </w:r>
-      <w:bookmarkStart w:id="0" w:name="_GoBack"/>
-      <w:bookmarkEnd w:id="0"/>
       <w:r>
         <w:t>.</w:t>
+      </w:r>
+    </w:p>
+    <w:p/>
+    <w:p>
+      <w:pPr>
+        <w:pStyle w:val="Heading1"/>
+      </w:pPr>
+      <w:bookmarkStart w:id="3" w:name="_Toc36806738"/>
+      <w:r>
+        <w:t>Test</w:t>
+      </w:r>
+      <w:r>
+        <w:t>ing</w:t>
+      </w:r>
+      <w:r>
+        <w:t xml:space="preserve"> task 2</w:t>
+      </w:r>
+      <w:bookmarkEnd w:id="3"/>
+    </w:p>
+    <w:p>
+      <w:r>
+        <w:t xml:space="preserve">On same web page, click “Authorize” -&gt; “logout”. Then change the user to “user1” and password to “password”. </w:t>
       </w:r>
     </w:p>
     <w:p>
@@ -665,10 +982,10 @@
           <w:noProof/>
         </w:rPr>
         <w:drawing>
-          <wp:inline distT="0" distB="0" distL="0" distR="0" wp14:anchorId="409148F5" wp14:editId="47D61FEE">
-            <wp:extent cx="7052310" cy="5059045"/>
-            <wp:effectExtent l="0" t="0" r="0" b="8255"/>
-            <wp:docPr id="17" name="Picture 17"/>
+          <wp:inline distT="0" distB="0" distL="0" distR="0" wp14:anchorId="7D184247" wp14:editId="5C9AED15">
+            <wp:extent cx="3977640" cy="1966660"/>
+            <wp:effectExtent l="0" t="0" r="3810" b="0"/>
+            <wp:docPr id="12" name="Picture 12"/>
             <wp:cNvGraphicFramePr>
               <a:graphicFrameLocks xmlns:a="http://schemas.openxmlformats.org/drawingml/2006/main" noChangeAspect="1"/>
             </wp:cNvGraphicFramePr>
@@ -688,7 +1005,148 @@
                   <pic:spPr>
                     <a:xfrm>
                       <a:off x="0" y="0"/>
-                      <a:ext cx="7052310" cy="5059045"/>
+                      <a:ext cx="3990443" cy="1972990"/>
+                    </a:xfrm>
+                    <a:prstGeom prst="rect">
+                      <a:avLst/>
+                    </a:prstGeom>
+                  </pic:spPr>
+                </pic:pic>
+              </a:graphicData>
+            </a:graphic>
+          </wp:inline>
+        </w:drawing>
+      </w:r>
+    </w:p>
+    <w:p>
+      <w:r>
+        <w:rPr>
+          <w:noProof/>
+        </w:rPr>
+        <w:drawing>
+          <wp:inline distT="0" distB="0" distL="0" distR="0" wp14:anchorId="7CB2E526" wp14:editId="222FD75B">
+            <wp:extent cx="3185160" cy="1528877"/>
+            <wp:effectExtent l="0" t="0" r="0" b="0"/>
+            <wp:docPr id="10" name="Picture 10"/>
+            <wp:cNvGraphicFramePr>
+              <a:graphicFrameLocks xmlns:a="http://schemas.openxmlformats.org/drawingml/2006/main" noChangeAspect="1"/>
+            </wp:cNvGraphicFramePr>
+            <a:graphic xmlns:a="http://schemas.openxmlformats.org/drawingml/2006/main">
+              <a:graphicData uri="http://schemas.openxmlformats.org/drawingml/2006/picture">
+                <pic:pic xmlns:pic="http://schemas.openxmlformats.org/drawingml/2006/picture">
+                  <pic:nvPicPr>
+                    <pic:cNvPr id="1" name=""/>
+                    <pic:cNvPicPr/>
+                  </pic:nvPicPr>
+                  <pic:blipFill>
+                    <a:blip r:embed="rId18"/>
+                    <a:stretch>
+                      <a:fillRect/>
+                    </a:stretch>
+                  </pic:blipFill>
+                  <pic:spPr>
+                    <a:xfrm>
+                      <a:off x="0" y="0"/>
+                      <a:ext cx="3194344" cy="1533285"/>
+                    </a:xfrm>
+                    <a:prstGeom prst="rect">
+                      <a:avLst/>
+                    </a:prstGeom>
+                  </pic:spPr>
+                </pic:pic>
+              </a:graphicData>
+            </a:graphic>
+          </wp:inline>
+        </w:drawing>
+      </w:r>
+    </w:p>
+    <w:p>
+      <w:r>
+        <w:lastRenderedPageBreak/>
+        <w:t>click the “GET” circled as below,</w:t>
+      </w:r>
+      <w:r>
+        <w:t xml:space="preserve"> then “Try it out”</w:t>
+      </w:r>
+      <w:r>
+        <w:rPr>
+          <w:noProof/>
+        </w:rPr>
+        <w:drawing>
+          <wp:inline distT="0" distB="0" distL="0" distR="0" wp14:anchorId="0D51D839" wp14:editId="70A435CA">
+            <wp:extent cx="4949072" cy="1333500"/>
+            <wp:effectExtent l="0" t="0" r="4445" b="0"/>
+            <wp:docPr id="16" name="Picture 16"/>
+            <wp:cNvGraphicFramePr>
+              <a:graphicFrameLocks xmlns:a="http://schemas.openxmlformats.org/drawingml/2006/main" noChangeAspect="1"/>
+            </wp:cNvGraphicFramePr>
+            <a:graphic xmlns:a="http://schemas.openxmlformats.org/drawingml/2006/main">
+              <a:graphicData uri="http://schemas.openxmlformats.org/drawingml/2006/picture">
+                <pic:pic xmlns:pic="http://schemas.openxmlformats.org/drawingml/2006/picture">
+                  <pic:nvPicPr>
+                    <pic:cNvPr id="1" name=""/>
+                    <pic:cNvPicPr/>
+                  </pic:nvPicPr>
+                  <pic:blipFill>
+                    <a:blip r:embed="rId19"/>
+                    <a:stretch>
+                      <a:fillRect/>
+                    </a:stretch>
+                  </pic:blipFill>
+                  <pic:spPr>
+                    <a:xfrm>
+                      <a:off x="0" y="0"/>
+                      <a:ext cx="4967214" cy="1338388"/>
+                    </a:xfrm>
+                    <a:prstGeom prst="rect">
+                      <a:avLst/>
+                    </a:prstGeom>
+                  </pic:spPr>
+                </pic:pic>
+              </a:graphicData>
+            </a:graphic>
+          </wp:inline>
+        </w:drawing>
+      </w:r>
+    </w:p>
+    <w:p>
+      <w:r>
+        <w:t>Type in “1”, click “Execute”, then you will see code “200” as below.</w:t>
+      </w:r>
+      <w:r>
+        <w:t xml:space="preserve"> </w:t>
+      </w:r>
+    </w:p>
+    <w:p>
+      <w:r>
+        <w:rPr>
+          <w:noProof/>
+        </w:rPr>
+        <w:drawing>
+          <wp:inline distT="0" distB="0" distL="0" distR="0" wp14:anchorId="2A27EA1B" wp14:editId="6AC5B790">
+            <wp:extent cx="4803775" cy="5814010"/>
+            <wp:effectExtent l="0" t="0" r="0" b="0"/>
+            <wp:docPr id="18" name="Picture 18"/>
+            <wp:cNvGraphicFramePr>
+              <a:graphicFrameLocks xmlns:a="http://schemas.openxmlformats.org/drawingml/2006/main" noChangeAspect="1"/>
+            </wp:cNvGraphicFramePr>
+            <a:graphic xmlns:a="http://schemas.openxmlformats.org/drawingml/2006/main">
+              <a:graphicData uri="http://schemas.openxmlformats.org/drawingml/2006/picture">
+                <pic:pic xmlns:pic="http://schemas.openxmlformats.org/drawingml/2006/picture">
+                  <pic:nvPicPr>
+                    <pic:cNvPr id="1" name=""/>
+                    <pic:cNvPicPr/>
+                  </pic:nvPicPr>
+                  <pic:blipFill>
+                    <a:blip r:embed="rId20"/>
+                    <a:stretch>
+                      <a:fillRect/>
+                    </a:stretch>
+                  </pic:blipFill>
+                  <pic:spPr>
+                    <a:xfrm>
+                      <a:off x="0" y="0"/>
+                      <a:ext cx="4817461" cy="5830575"/>
                     </a:xfrm>
                     <a:prstGeom prst="rect">
                       <a:avLst/>
@@ -931,6 +1389,7 @@
     <w:lsdException w:name="HTML Sample" w:semiHidden="1" w:unhideWhenUsed="1"/>
     <w:lsdException w:name="HTML Typewriter" w:semiHidden="1" w:unhideWhenUsed="1"/>
     <w:lsdException w:name="HTML Variable" w:semiHidden="1" w:unhideWhenUsed="1"/>
+    <w:lsdException w:name="Normal Table" w:semiHidden="1" w:unhideWhenUsed="1"/>
     <w:lsdException w:name="annotation subject" w:semiHidden="1" w:unhideWhenUsed="1"/>
     <w:lsdException w:name="No List" w:semiHidden="1" w:unhideWhenUsed="1"/>
     <w:lsdException w:name="Outline List 1" w:semiHidden="1" w:unhideWhenUsed="1"/>
@@ -977,8 +1436,10 @@
     <w:lsdException w:name="Table Subtle 2" w:semiHidden="1" w:unhideWhenUsed="1"/>
     <w:lsdException w:name="Table Web 1" w:semiHidden="1" w:unhideWhenUsed="1"/>
     <w:lsdException w:name="Table Web 2" w:semiHidden="1" w:unhideWhenUsed="1"/>
+    <w:lsdException w:name="Table Web 3" w:semiHidden="1" w:unhideWhenUsed="1"/>
     <w:lsdException w:name="Balloon Text" w:semiHidden="1" w:unhideWhenUsed="1"/>
     <w:lsdException w:name="Table Grid" w:uiPriority="39"/>
+    <w:lsdException w:name="Table Theme" w:semiHidden="1" w:unhideWhenUsed="1"/>
     <w:lsdException w:name="Placeholder Text" w:semiHidden="1"/>
     <w:lsdException w:name="No Spacing" w:uiPriority="1" w:qFormat="1"/>
     <w:lsdException w:name="Light Shading" w:uiPriority="60"/>
@@ -1204,6 +1665,27 @@
     <w:name w:val="Normal"/>
     <w:qFormat/>
   </w:style>
+  <w:style w:type="paragraph" w:styleId="Heading1">
+    <w:name w:val="heading 1"/>
+    <w:basedOn w:val="Normal"/>
+    <w:next w:val="Normal"/>
+    <w:link w:val="Heading1Char"/>
+    <w:uiPriority w:val="9"/>
+    <w:qFormat/>
+    <w:rsid w:val="001C5F3D"/>
+    <w:pPr>
+      <w:keepNext/>
+      <w:keepLines/>
+      <w:spacing w:before="240" w:after="0"/>
+      <w:outlineLvl w:val="0"/>
+    </w:pPr>
+    <w:rPr>
+      <w:rFonts w:asciiTheme="majorHAnsi" w:eastAsiaTheme="majorEastAsia" w:hAnsiTheme="majorHAnsi" w:cstheme="majorBidi"/>
+      <w:color w:val="2E74B5" w:themeColor="accent1" w:themeShade="BF"/>
+      <w:sz w:val="32"/>
+      <w:szCs w:val="32"/>
+    </w:rPr>
+  </w:style>
   <w:style w:type="character" w:default="1" w:styleId="DefaultParagraphFont">
     <w:name w:val="Default Paragraph Font"/>
     <w:uiPriority w:val="1"/>
@@ -1241,6 +1723,57 @@
       <w:ind w:left="720"/>
       <w:contextualSpacing/>
     </w:pPr>
+  </w:style>
+  <w:style w:type="character" w:customStyle="1" w:styleId="Heading1Char">
+    <w:name w:val="Heading 1 Char"/>
+    <w:basedOn w:val="DefaultParagraphFont"/>
+    <w:link w:val="Heading1"/>
+    <w:uiPriority w:val="9"/>
+    <w:rsid w:val="001C5F3D"/>
+    <w:rPr>
+      <w:rFonts w:asciiTheme="majorHAnsi" w:eastAsiaTheme="majorEastAsia" w:hAnsiTheme="majorHAnsi" w:cstheme="majorBidi"/>
+      <w:color w:val="2E74B5" w:themeColor="accent1" w:themeShade="BF"/>
+      <w:sz w:val="32"/>
+      <w:szCs w:val="32"/>
+    </w:rPr>
+  </w:style>
+  <w:style w:type="paragraph" w:styleId="TOCHeading">
+    <w:name w:val="TOC Heading"/>
+    <w:basedOn w:val="Heading1"/>
+    <w:next w:val="Normal"/>
+    <w:uiPriority w:val="39"/>
+    <w:unhideWhenUsed/>
+    <w:qFormat/>
+    <w:rsid w:val="00181523"/>
+    <w:pPr>
+      <w:outlineLvl w:val="9"/>
+    </w:pPr>
+    <w:rPr>
+      <w:lang w:val="en-US" w:eastAsia="en-US"/>
+    </w:rPr>
+  </w:style>
+  <w:style w:type="paragraph" w:styleId="TOC1">
+    <w:name w:val="toc 1"/>
+    <w:basedOn w:val="Normal"/>
+    <w:next w:val="Normal"/>
+    <w:autoRedefine/>
+    <w:uiPriority w:val="39"/>
+    <w:unhideWhenUsed/>
+    <w:rsid w:val="00181523"/>
+    <w:pPr>
+      <w:spacing w:after="100"/>
+    </w:pPr>
+  </w:style>
+  <w:style w:type="character" w:styleId="Hyperlink">
+    <w:name w:val="Hyperlink"/>
+    <w:basedOn w:val="DefaultParagraphFont"/>
+    <w:uiPriority w:val="99"/>
+    <w:unhideWhenUsed/>
+    <w:rsid w:val="00181523"/>
+    <w:rPr>
+      <w:color w:val="0563C1" w:themeColor="hyperlink"/>
+      <w:u w:val="single"/>
+    </w:rPr>
   </w:style>
 </w:styles>
 </file>
@@ -1511,7 +2044,7 @@
 </file>
 
 <file path=customXml/itemProps1.xml><?xml version="1.0" encoding="utf-8"?>
-<ds:datastoreItem xmlns:ds="http://schemas.openxmlformats.org/officeDocument/2006/customXml" ds:itemID="{75811771-BCB4-48AA-B4BC-2BC5B36626F8}">
+<ds:datastoreItem xmlns:ds="http://schemas.openxmlformats.org/officeDocument/2006/customXml" ds:itemID="{D9ED0B2E-E9D9-45EF-B2FE-4CC69DAA4E5B}">
   <ds:schemaRefs>
     <ds:schemaRef ds:uri="http://schemas.openxmlformats.org/officeDocument/2006/bibliography"/>
   </ds:schemaRefs>

</xml_diff>